<commit_message>
Update notes for session 2-former
</commit_message>
<xml_diff>
--- a/s2 preface.docx
+++ b/s2 preface.docx
@@ -384,7 +384,13 @@
         <w:ind w:firstLineChars="0"/>
       </w:pPr>
       <w:r>
-        <w:t xml:space="preserve">“If the high is good, which relativizes the autonomy, </w:t>
+        <w:t>“If the high</w:t>
+      </w:r>
+      <w:r>
+        <w:t>est</w:t>
+      </w:r>
+      <w:r>
+        <w:t xml:space="preserve"> good, which relativizes the autonomy, </w:t>
       </w:r>
       <w:r>
         <w:t>(???)</w:t>
@@ -417,9 +423,286 @@
     <w:p>
       <w:pPr>
         <w:ind w:left="420" w:firstLineChars="0" w:firstLine="0"/>
-        <w:rPr>
-          <w:rFonts w:hint="eastAsia"/>
-        </w:rPr>
+      </w:pPr>
+      <w:r>
+        <w:rPr>
+          <w:rFonts w:hint="eastAsia"/>
+        </w:rPr>
+        <w:t>2</w:t>
+      </w:r>
+      <w:r>
+        <w:t xml:space="preserve"> interests of this course:</w:t>
+      </w:r>
+    </w:p>
+    <w:p>
+      <w:pPr>
+        <w:pStyle w:val="a5"/>
+        <w:numPr>
+          <w:ilvl w:val="0"/>
+          <w:numId w:val="7"/>
+        </w:numPr>
+        <w:ind w:firstLineChars="0"/>
+      </w:pPr>
+      <w:r>
+        <w:t>Interpretation &amp; discussion of classical texts</w:t>
+      </w:r>
+    </w:p>
+    <w:p>
+      <w:pPr>
+        <w:pStyle w:val="a5"/>
+        <w:numPr>
+          <w:ilvl w:val="0"/>
+          <w:numId w:val="7"/>
+        </w:numPr>
+        <w:ind w:firstLineChars="0"/>
+      </w:pPr>
+      <w:r>
+        <w:t>How to do them</w:t>
+      </w:r>
+    </w:p>
+    <w:p>
+      <w:pPr>
+        <w:pStyle w:val="a5"/>
+        <w:numPr>
+          <w:ilvl w:val="1"/>
+          <w:numId w:val="7"/>
+        </w:numPr>
+        <w:ind w:firstLineChars="0"/>
+      </w:pPr>
+      <w:r>
+        <w:t>Ask paragraph’s main subject (leading question)</w:t>
+      </w:r>
+    </w:p>
+    <w:p>
+      <w:pPr>
+        <w:pStyle w:val="a5"/>
+        <w:numPr>
+          <w:ilvl w:val="1"/>
+          <w:numId w:val="7"/>
+        </w:numPr>
+        <w:ind w:firstLineChars="0"/>
+      </w:pPr>
+      <w:r>
+        <w:rPr>
+          <w:rFonts w:hint="eastAsia"/>
+        </w:rPr>
+        <w:t>M</w:t>
+      </w:r>
+      <w:r>
+        <w:t>ain concept &amp; argument of discussion</w:t>
+      </w:r>
+    </w:p>
+    <w:p>
+      <w:pPr>
+        <w:pStyle w:val="a5"/>
+        <w:numPr>
+          <w:ilvl w:val="1"/>
+          <w:numId w:val="7"/>
+        </w:numPr>
+        <w:ind w:firstLineChars="0"/>
+      </w:pPr>
+      <w:r>
+        <w:rPr>
+          <w:rFonts w:hint="eastAsia"/>
+        </w:rPr>
+        <w:t>N</w:t>
+      </w:r>
+      <w:r>
+        <w:t>ew, striking, convincing things</w:t>
+      </w:r>
+    </w:p>
+    <w:p>
+      <w:pPr>
+        <w:ind w:left="420" w:firstLineChars="0" w:firstLine="0"/>
+      </w:pPr>
+    </w:p>
+    <w:p>
+      <w:pPr>
+        <w:ind w:firstLine="422"/>
+      </w:pPr>
+      <w:r>
+        <w:rPr>
+          <w:b/>
+          <w:bCs/>
+        </w:rPr>
+        <w:t xml:space="preserve">1. </w:t>
+      </w:r>
+      <w:r>
+        <w:rPr>
+          <w:b/>
+          <w:bCs/>
+        </w:rPr>
+        <w:t>Why Kant titled this treatise “Critique of Practical Reason” instead of “Critique of Pure Practical Reason”?</w:t>
+      </w:r>
+      <w:r>
+        <w:rPr>
+          <w:rFonts w:hint="eastAsia"/>
+          <w:b/>
+          <w:bCs/>
+        </w:rPr>
+        <w:t xml:space="preserve"> </w:t>
+      </w:r>
+      <w:r>
+        <w:rPr>
+          <w:b/>
+          <w:bCs/>
+        </w:rPr>
+        <w:t>(Compare 1</w:t>
+      </w:r>
+      <w:r>
+        <w:rPr>
+          <w:b/>
+          <w:bCs/>
+          <w:vertAlign w:val="superscript"/>
+        </w:rPr>
+        <w:t>st</w:t>
+      </w:r>
+      <w:r>
+        <w:rPr>
+          <w:b/>
+          <w:bCs/>
+        </w:rPr>
+        <w:t xml:space="preserve"> para. of preface, introduction &amp; 11</w:t>
+      </w:r>
+      <w:r>
+        <w:rPr>
+          <w:b/>
+          <w:bCs/>
+          <w:vertAlign w:val="superscript"/>
+        </w:rPr>
+        <w:t>th</w:t>
+      </w:r>
+      <w:r>
+        <w:rPr>
+          <w:b/>
+          <w:bCs/>
+        </w:rPr>
+        <w:t>, 13</w:t>
+      </w:r>
+      <w:r>
+        <w:rPr>
+          <w:b/>
+          <w:bCs/>
+          <w:vertAlign w:val="superscript"/>
+        </w:rPr>
+        <w:t>th</w:t>
+      </w:r>
+      <w:r>
+        <w:rPr>
+          <w:b/>
+          <w:bCs/>
+        </w:rPr>
+        <w:t xml:space="preserve"> para.) </w:t>
+      </w:r>
+    </w:p>
+    <w:p>
+      <w:pPr>
+        <w:ind w:left="420" w:firstLineChars="0" w:firstLine="0"/>
+      </w:pPr>
+      <w:r>
+        <w:t xml:space="preserve">Background: </w:t>
+      </w:r>
+    </w:p>
+    <w:p>
+      <w:pPr>
+        <w:pStyle w:val="a5"/>
+        <w:numPr>
+          <w:ilvl w:val="0"/>
+          <w:numId w:val="7"/>
+        </w:numPr>
+        <w:ind w:firstLineChars="0"/>
+      </w:pPr>
+      <w:r>
+        <w:t>Kant’s Critique of Pure Reason (for speculative reason, theoretical)</w:t>
+      </w:r>
+      <w:r>
+        <w:t xml:space="preserve"> =&gt; rejects the claim that speculative reason </w:t>
+      </w:r>
+      <w:r>
+        <w:t>has the possibility to</w:t>
+      </w:r>
+      <w:r>
+        <w:t xml:space="preserve"> have objective knowledge about …</w:t>
+      </w:r>
+    </w:p>
+    <w:p>
+      <w:pPr>
+        <w:pStyle w:val="a5"/>
+        <w:numPr>
+          <w:ilvl w:val="0"/>
+          <w:numId w:val="7"/>
+        </w:numPr>
+        <w:ind w:firstLineChars="0"/>
+      </w:pPr>
+      <w:r>
+        <w:t>Present work (for practical reason, willing)</w:t>
+      </w:r>
+      <w:r>
+        <w:t xml:space="preserve"> =&gt; rejects the claim of non-pure practical reason</w:t>
+      </w:r>
+      <w:r>
+        <w:t>, the claim that imperative practical reason has an exclusive right</w:t>
+      </w:r>
+    </w:p>
+    <w:p>
+      <w:pPr>
+        <w:pStyle w:val="a5"/>
+        <w:numPr>
+          <w:ilvl w:val="1"/>
+          <w:numId w:val="7"/>
+        </w:numPr>
+        <w:ind w:firstLineChars="0"/>
+      </w:pPr>
+      <w:r>
+        <w:t>Motivation: 3 questions in debate between rationalists &amp; empiricists (immortality, God, freedom)</w:t>
+      </w:r>
+    </w:p>
+    <w:p>
+      <w:pPr>
+        <w:pStyle w:val="a5"/>
+        <w:numPr>
+          <w:ilvl w:val="1"/>
+          <w:numId w:val="7"/>
+        </w:numPr>
+        <w:ind w:firstLineChars="0"/>
+      </w:pPr>
+      <w:r>
+        <w:rPr>
+          <w:rFonts w:hint="eastAsia"/>
+        </w:rPr>
+        <w:t>K</w:t>
+      </w:r>
+      <w:r>
+        <w:t>ant’s answer: no objective knowledge about them (against rationalism), but have some other form of insight (against skepticism &amp; empiricism)</w:t>
+      </w:r>
+    </w:p>
+    <w:p>
+      <w:pPr>
+        <w:pStyle w:val="a5"/>
+        <w:numPr>
+          <w:ilvl w:val="2"/>
+          <w:numId w:val="7"/>
+        </w:numPr>
+        <w:ind w:firstLineChars="0"/>
+      </w:pPr>
+      <w:r>
+        <w:rPr>
+          <w:rFonts w:hint="eastAsia"/>
+        </w:rPr>
+        <w:t>E</w:t>
+      </w:r>
+      <w:r>
+        <w:t>xample: category of causality (not empirical, start from expectation)</w:t>
+      </w:r>
+    </w:p>
+    <w:p>
+      <w:pPr>
+        <w:ind w:left="420" w:firstLineChars="0" w:firstLine="0"/>
+      </w:pPr>
+    </w:p>
+    <w:p>
+      <w:pPr>
+        <w:ind w:left="420" w:firstLineChars="0" w:firstLine="0"/>
       </w:pPr>
       <w:r>
         <w:rPr>
@@ -428,8 +711,270 @@
         <w:t>(</w:t>
       </w:r>
       <w:r>
-        <w:t>05:18)</w:t>
-      </w:r>
+        <w:t>05:55)</w:t>
+      </w:r>
+    </w:p>
+    <w:p>
+      <w:pPr>
+        <w:ind w:firstLineChars="0" w:firstLine="420"/>
+      </w:pPr>
+      <w:r>
+        <w:rPr>
+          <w:rFonts w:hint="eastAsia"/>
+          <w:b/>
+          <w:bCs/>
+        </w:rPr>
+        <w:t>2</w:t>
+      </w:r>
+      <w:r>
+        <w:rPr>
+          <w:b/>
+          <w:bCs/>
+        </w:rPr>
+        <w:t xml:space="preserve">. (After reading Chap. 1 of Analytic) </w:t>
+      </w:r>
+      <w:r>
+        <w:rPr>
+          <w:b/>
+          <w:bCs/>
+        </w:rPr>
+        <w:t>At the end of</w:t>
+      </w:r>
+      <w:r>
+        <w:rPr>
+          <w:b/>
+          <w:bCs/>
+        </w:rPr>
+        <w:t xml:space="preserve"> the 1</w:t>
+      </w:r>
+      <w:r>
+        <w:rPr>
+          <w:b/>
+          <w:bCs/>
+          <w:vertAlign w:val="superscript"/>
+        </w:rPr>
+        <w:t>st</w:t>
+      </w:r>
+      <w:r>
+        <w:rPr>
+          <w:b/>
+          <w:bCs/>
+        </w:rPr>
+        <w:t xml:space="preserve"> paragraph, Kant said “proves </w:t>
+      </w:r>
+      <w:r>
+        <w:rPr>
+          <w:b/>
+          <w:bCs/>
+        </w:rPr>
+        <w:lastRenderedPageBreak/>
+        <w:t>its reality through its deed”, what does it imply?</w:t>
+      </w:r>
+      <w:r>
+        <w:t xml:space="preserve"> </w:t>
+      </w:r>
+      <w:r>
+        <w:rPr>
+          <w:rFonts w:hint="eastAsia"/>
+        </w:rPr>
+        <w:t>您已经读过《实践理性批判》的全书，至少是分析论的第一章了，请基于您的阅读来思考以下问题：第一段的末尾，康德说：“那么它</w:t>
+      </w:r>
+      <w:r>
+        <w:rPr>
+          <w:rFonts w:hint="eastAsia"/>
+        </w:rPr>
+        <w:t>[</w:t>
+      </w:r>
+      <w:r>
+        <w:rPr>
+          <w:rFonts w:hint="eastAsia"/>
+        </w:rPr>
+        <w:t>纯</w:t>
+      </w:r>
+      <w:proofErr w:type="gramStart"/>
+      <w:r>
+        <w:rPr>
+          <w:rFonts w:hint="eastAsia"/>
+        </w:rPr>
+        <w:t>粹</w:t>
+      </w:r>
+      <w:proofErr w:type="gramEnd"/>
+      <w:r>
+        <w:rPr>
+          <w:rFonts w:hint="eastAsia"/>
+        </w:rPr>
+        <w:t>理性</w:t>
+      </w:r>
+      <w:r>
+        <w:rPr>
+          <w:rFonts w:hint="eastAsia"/>
+        </w:rPr>
+        <w:t>]</w:t>
+      </w:r>
+      <w:r>
+        <w:rPr>
+          <w:rFonts w:hint="eastAsia"/>
+        </w:rPr>
+        <w:t>就通过事实证明了它的实在性和它的概念的实在性</w:t>
+      </w:r>
+      <w:proofErr w:type="gramStart"/>
+      <w:r>
+        <w:rPr>
+          <w:rFonts w:hint="eastAsia"/>
+        </w:rPr>
+        <w:t>”</w:t>
+      </w:r>
+      <w:proofErr w:type="gramEnd"/>
+      <w:r>
+        <w:rPr>
+          <w:rFonts w:hint="eastAsia"/>
+        </w:rPr>
+        <w:t>，他在此处暗指什么？</w:t>
+      </w:r>
+    </w:p>
+    <w:p>
+      <w:pPr>
+        <w:ind w:left="420" w:firstLineChars="0" w:firstLine="0"/>
+      </w:pPr>
+    </w:p>
+    <w:p>
+      <w:pPr>
+        <w:ind w:left="420" w:firstLineChars="0" w:firstLine="0"/>
+      </w:pPr>
+    </w:p>
+    <w:p>
+      <w:pPr>
+        <w:ind w:firstLineChars="0" w:firstLine="420"/>
+      </w:pPr>
+      <w:r>
+        <w:rPr>
+          <w:rFonts w:hint="eastAsia"/>
+          <w:b/>
+          <w:bCs/>
+        </w:rPr>
+        <w:t>3</w:t>
+      </w:r>
+      <w:r>
+        <w:rPr>
+          <w:b/>
+          <w:bCs/>
+        </w:rPr>
+        <w:t>. Why Kant qualified freedom as “transcendental”?</w:t>
+      </w:r>
+      <w:r>
+        <w:t xml:space="preserve"> </w:t>
+      </w:r>
+      <w:r>
+        <w:rPr>
+          <w:rFonts w:hint="eastAsia"/>
+        </w:rPr>
+        <w:t>为什么康德要用“超验”一词来限定自由？根据前言，自由在康德哲学中享有何种特殊地位？</w:t>
+      </w:r>
+    </w:p>
+    <w:p>
+      <w:pPr>
+        <w:ind w:left="420" w:firstLineChars="0" w:firstLine="0"/>
+      </w:pPr>
+    </w:p>
+    <w:p>
+      <w:pPr>
+        <w:ind w:firstLineChars="0" w:firstLine="420"/>
+        <w:rPr>
+          <w:b/>
+          <w:bCs/>
+        </w:rPr>
+      </w:pPr>
+      <w:r>
+        <w:rPr>
+          <w:b/>
+          <w:bCs/>
+        </w:rPr>
+        <w:t xml:space="preserve">4. </w:t>
+      </w:r>
+      <w:r>
+        <w:rPr>
+          <w:rFonts w:hint="eastAsia"/>
+          <w:b/>
+          <w:bCs/>
+        </w:rPr>
+        <w:t>为什么康德如此重视“</w:t>
+      </w:r>
+      <w:r>
+        <w:rPr>
+          <w:rFonts w:hint="eastAsia"/>
+          <w:b/>
+          <w:bCs/>
+        </w:rPr>
+        <w:t>ratio essendi</w:t>
+      </w:r>
+      <w:r>
+        <w:rPr>
+          <w:rFonts w:hint="eastAsia"/>
+          <w:b/>
+          <w:bCs/>
+        </w:rPr>
+        <w:t>”与“</w:t>
+      </w:r>
+      <w:r>
+        <w:rPr>
+          <w:rFonts w:hint="eastAsia"/>
+          <w:b/>
+          <w:bCs/>
+        </w:rPr>
+        <w:t xml:space="preserve">ratio </w:t>
+      </w:r>
+      <w:proofErr w:type="spellStart"/>
+      <w:r>
+        <w:rPr>
+          <w:rFonts w:hint="eastAsia"/>
+          <w:b/>
+          <w:bCs/>
+        </w:rPr>
+        <w:t>cognoscendi</w:t>
+      </w:r>
+      <w:proofErr w:type="spellEnd"/>
+      <w:r>
+        <w:rPr>
+          <w:rFonts w:hint="eastAsia"/>
+          <w:b/>
+          <w:bCs/>
+        </w:rPr>
+        <w:t>”这一对概念？</w:t>
+      </w:r>
+    </w:p>
+    <w:p>
+      <w:pPr>
+        <w:ind w:left="420" w:firstLineChars="0" w:firstLine="0"/>
+      </w:pPr>
+    </w:p>
+    <w:p>
+      <w:pPr>
+        <w:ind w:firstLineChars="0" w:firstLine="420"/>
+      </w:pPr>
+      <w:r>
+        <w:rPr>
+          <w:b/>
+          <w:bCs/>
+        </w:rPr>
+        <w:t>5. Empiricism, skepticism, critical moralism?</w:t>
+      </w:r>
+      <w:r>
+        <w:t xml:space="preserve"> </w:t>
+      </w:r>
+      <w:r>
+        <w:rPr>
+          <w:rFonts w:hint="eastAsia"/>
+        </w:rPr>
+        <w:t>康德如何理解经验主义的立场、怀疑论的立场和批判的道德学家的立场？为什么它们对于康德来说如此重要呢？</w:t>
+      </w:r>
+      <w:r>
+        <w:t xml:space="preserve"> </w:t>
+      </w:r>
+    </w:p>
+    <w:p>
+      <w:pPr>
+        <w:ind w:left="420" w:firstLineChars="0" w:firstLine="0"/>
+      </w:pPr>
     </w:p>
     <w:sectPr>
       <w:headerReference w:type="even" r:id="rId7"/>
@@ -942,7 +1487,7 @@
         <w:rFonts w:ascii="Times New Roman" w:eastAsiaTheme="minorEastAsia" w:hAnsi="Times New Roman" w:cs="Times New Roman" w:hint="default"/>
       </w:rPr>
     </w:lvl>
-    <w:lvl w:ilvl="1" w:tplc="04090003" w:tentative="1">
+    <w:lvl w:ilvl="1" w:tplc="04090003">
       <w:start w:val="1"/>
       <w:numFmt w:val="bullet"/>
       <w:lvlText w:val=""/>
@@ -954,7 +1499,7 @@
         <w:rFonts w:ascii="Wingdings" w:hAnsi="Wingdings" w:hint="default"/>
       </w:rPr>
     </w:lvl>
-    <w:lvl w:ilvl="2" w:tplc="04090005" w:tentative="1">
+    <w:lvl w:ilvl="2" w:tplc="04090005">
       <w:start w:val="1"/>
       <w:numFmt w:val="bullet"/>
       <w:lvlText w:val=""/>
@@ -1266,6 +1811,119 @@
     </w:lvl>
   </w:abstractNum>
   <w:abstractNum w:abstractNumId="6" w15:restartNumberingAfterBreak="0">
+    <w:nsid w:val="6AA76708"/>
+    <w:multiLevelType w:val="hybridMultilevel"/>
+    <w:tmpl w:val="C8BC90E8"/>
+    <w:lvl w:ilvl="0" w:tplc="3BF6B636">
+      <w:start w:val="2"/>
+      <w:numFmt w:val="bullet"/>
+      <w:lvlText w:val="-"/>
+      <w:lvlJc w:val="left"/>
+      <w:pPr>
+        <w:ind w:left="360" w:hanging="360"/>
+      </w:pPr>
+      <w:rPr>
+        <w:rFonts w:ascii="Times New Roman" w:eastAsia="宋体" w:hAnsi="Times New Roman" w:cs="Times New Roman" w:hint="default"/>
+      </w:rPr>
+    </w:lvl>
+    <w:lvl w:ilvl="1" w:tplc="04090003">
+      <w:start w:val="1"/>
+      <w:numFmt w:val="bullet"/>
+      <w:lvlText w:val=""/>
+      <w:lvlJc w:val="left"/>
+      <w:pPr>
+        <w:ind w:left="840" w:hanging="420"/>
+      </w:pPr>
+      <w:rPr>
+        <w:rFonts w:ascii="Wingdings" w:hAnsi="Wingdings" w:hint="default"/>
+      </w:rPr>
+    </w:lvl>
+    <w:lvl w:ilvl="2" w:tplc="04090005">
+      <w:start w:val="1"/>
+      <w:numFmt w:val="bullet"/>
+      <w:lvlText w:val=""/>
+      <w:lvlJc w:val="left"/>
+      <w:pPr>
+        <w:ind w:left="1260" w:hanging="420"/>
+      </w:pPr>
+      <w:rPr>
+        <w:rFonts w:ascii="Wingdings" w:hAnsi="Wingdings" w:hint="default"/>
+      </w:rPr>
+    </w:lvl>
+    <w:lvl w:ilvl="3" w:tplc="04090001" w:tentative="1">
+      <w:start w:val="1"/>
+      <w:numFmt w:val="bullet"/>
+      <w:lvlText w:val=""/>
+      <w:lvlJc w:val="left"/>
+      <w:pPr>
+        <w:ind w:left="1680" w:hanging="420"/>
+      </w:pPr>
+      <w:rPr>
+        <w:rFonts w:ascii="Wingdings" w:hAnsi="Wingdings" w:hint="default"/>
+      </w:rPr>
+    </w:lvl>
+    <w:lvl w:ilvl="4" w:tplc="04090003" w:tentative="1">
+      <w:start w:val="1"/>
+      <w:numFmt w:val="bullet"/>
+      <w:lvlText w:val=""/>
+      <w:lvlJc w:val="left"/>
+      <w:pPr>
+        <w:ind w:left="2100" w:hanging="420"/>
+      </w:pPr>
+      <w:rPr>
+        <w:rFonts w:ascii="Wingdings" w:hAnsi="Wingdings" w:hint="default"/>
+      </w:rPr>
+    </w:lvl>
+    <w:lvl w:ilvl="5" w:tplc="04090005" w:tentative="1">
+      <w:start w:val="1"/>
+      <w:numFmt w:val="bullet"/>
+      <w:lvlText w:val=""/>
+      <w:lvlJc w:val="left"/>
+      <w:pPr>
+        <w:ind w:left="2520" w:hanging="420"/>
+      </w:pPr>
+      <w:rPr>
+        <w:rFonts w:ascii="Wingdings" w:hAnsi="Wingdings" w:hint="default"/>
+      </w:rPr>
+    </w:lvl>
+    <w:lvl w:ilvl="6" w:tplc="04090001" w:tentative="1">
+      <w:start w:val="1"/>
+      <w:numFmt w:val="bullet"/>
+      <w:lvlText w:val=""/>
+      <w:lvlJc w:val="left"/>
+      <w:pPr>
+        <w:ind w:left="2940" w:hanging="420"/>
+      </w:pPr>
+      <w:rPr>
+        <w:rFonts w:ascii="Wingdings" w:hAnsi="Wingdings" w:hint="default"/>
+      </w:rPr>
+    </w:lvl>
+    <w:lvl w:ilvl="7" w:tplc="04090003" w:tentative="1">
+      <w:start w:val="1"/>
+      <w:numFmt w:val="bullet"/>
+      <w:lvlText w:val=""/>
+      <w:lvlJc w:val="left"/>
+      <w:pPr>
+        <w:ind w:left="3360" w:hanging="420"/>
+      </w:pPr>
+      <w:rPr>
+        <w:rFonts w:ascii="Wingdings" w:hAnsi="Wingdings" w:hint="default"/>
+      </w:rPr>
+    </w:lvl>
+    <w:lvl w:ilvl="8" w:tplc="04090005" w:tentative="1">
+      <w:start w:val="1"/>
+      <w:numFmt w:val="bullet"/>
+      <w:lvlText w:val=""/>
+      <w:lvlJc w:val="left"/>
+      <w:pPr>
+        <w:ind w:left="3780" w:hanging="420"/>
+      </w:pPr>
+      <w:rPr>
+        <w:rFonts w:ascii="Wingdings" w:hAnsi="Wingdings" w:hint="default"/>
+      </w:rPr>
+    </w:lvl>
+  </w:abstractNum>
+  <w:abstractNum w:abstractNumId="7" w15:restartNumberingAfterBreak="0">
     <w:nsid w:val="76D526D7"/>
     <w:multiLevelType w:val="hybridMultilevel"/>
     <w:tmpl w:val="5EE4AA3C"/>
@@ -1378,7 +2036,7 @@
       </w:rPr>
     </w:lvl>
   </w:abstractNum>
-  <w:abstractNum w:abstractNumId="7" w15:restartNumberingAfterBreak="0">
+  <w:abstractNum w:abstractNumId="8" w15:restartNumberingAfterBreak="0">
     <w:nsid w:val="7FA10996"/>
     <w:multiLevelType w:val="hybridMultilevel"/>
     <w:tmpl w:val="F7F8AA46"/>
@@ -1504,7 +2162,7 @@
     <w:abstractNumId w:val="2"/>
   </w:num>
   <w:num w:numId="5">
-    <w:abstractNumId w:val="6"/>
+    <w:abstractNumId w:val="7"/>
   </w:num>
   <w:num w:numId="6">
     <w:abstractNumId w:val="1"/>
@@ -1513,7 +2171,10 @@
     <w:abstractNumId w:val="3"/>
   </w:num>
   <w:num w:numId="8">
-    <w:abstractNumId w:val="7"/>
+    <w:abstractNumId w:val="8"/>
+  </w:num>
+  <w:num w:numId="9">
+    <w:abstractNumId w:val="6"/>
   </w:num>
 </w:numbering>
 </file>

</xml_diff>